<commit_message>
slight fix in documentation
</commit_message>
<xml_diff>
--- a/Documentation/Parsers.docx
+++ b/Documentation/Parsers.docx
@@ -17,6 +17,9 @@
     </w:p>
     <w:p>
       <w:r>
+        <w:rPr>
+          <w:noProof/>
+        </w:rPr>
         <mc:AlternateContent>
           <mc:Choice Requires="wps">
             <w:drawing>
@@ -294,13 +297,7 @@
         <w:t>ControlVariable</w:t>
       </w:r>
       <w:r>
-        <w:t xml:space="preserve">: represents a </w:t>
-      </w:r>
-      <w:r>
-        <w:t>Int32</w:t>
-      </w:r>
-      <w:r>
-        <w:t xml:space="preserve"> variable.</w:t>
+        <w:t>: represents a Int32 variable.</w:t>
       </w:r>
     </w:p>
     <w:p>
@@ -319,13 +316,7 @@
         <w:t>ControlTimer</w:t>
       </w:r>
       <w:r>
-        <w:t xml:space="preserve">: represents a </w:t>
-      </w:r>
-      <w:r>
-        <w:t>Timer</w:t>
-      </w:r>
-      <w:r>
-        <w:t xml:space="preserve"> variable.</w:t>
+        <w:t>: represents a Timer variable.</w:t>
       </w:r>
     </w:p>
     <w:p>
@@ -358,6 +349,9 @@
     </w:p>
     <w:p>
       <w:r>
+        <w:rPr>
+          <w:noProof/>
+        </w:rPr>
         <mc:AlternateContent>
           <mc:Choice Requires="wps">
             <w:drawing>
@@ -407,13 +401,7 @@
                               <w:t xml:space="preserve"> </w:t>
                             </w:r>
                             <w:r>
-                              <w:t>Key=”switch1”</w:t>
-                            </w:r>
-                            <w:r>
-                              <w:t xml:space="preserve"> </w:t>
-                            </w:r>
-                            <w:r>
-                              <w:t>Value=”true” /&gt;</w:t>
+                              <w:t>Key=”switch1” Value=”true” /&gt;</w:t>
                             </w:r>
                             <w:r>
                               <w:br/>
@@ -447,13 +435,7 @@
                         <w:t xml:space="preserve"> </w:t>
                       </w:r>
                       <w:r>
-                        <w:t>Key=”switch1”</w:t>
-                      </w:r>
-                      <w:r>
-                        <w:t xml:space="preserve"> </w:t>
-                      </w:r>
-                      <w:r>
-                        <w:t>Value=”true” /&gt;</w:t>
+                        <w:t>Key=”switch1” Value=”true” /&gt;</w:t>
                       </w:r>
                       <w:r>
                         <w:br/>
@@ -590,6 +572,9 @@
     </w:p>
     <w:p>
       <w:r>
+        <w:rPr>
+          <w:noProof/>
+        </w:rPr>
         <mc:AlternateContent>
           <mc:Choice Requires="wps">
             <w:drawing>
@@ -639,13 +624,7 @@
                               <w:t xml:space="preserve"> </w:t>
                             </w:r>
                             <w:r>
-                              <w:t>Key=”</w:t>
-                            </w:r>
-                            <w:r>
-                              <w:t>var1</w:t>
-                            </w:r>
-                            <w:r>
-                              <w:t>”&gt;</w:t>
+                              <w:t>Key=”var1”&gt;</w:t>
                             </w:r>
                           </w:p>
                           <w:p>
@@ -701,19 +680,7 @@
                           <w:p>
                             <w:r>
                               <w:tab/>
-                              <w:t>&lt;Operand Type=”</w:t>
-                            </w:r>
-                            <w:r>
-                              <w:t>Random</w:t>
-                            </w:r>
-                            <w:r>
-                              <w:t>”&gt;</w:t>
-                            </w:r>
-                            <w:r>
-                              <w:t>1,5</w:t>
-                            </w:r>
-                            <w:r>
-                              <w:t>&lt;/Operand&gt;</w:t>
+                              <w:t>&lt;Operand Type=”Random”&gt;1,5&lt;/Operand&gt;</w:t>
                             </w:r>
                           </w:p>
                           <w:p>
@@ -732,43 +699,19 @@
                               <w:t xml:space="preserve"> </w:t>
                             </w:r>
                             <w:r>
-                              <w:t>Key=”var</w:t>
-                            </w:r>
-                            <w:r>
-                              <w:t>2</w:t>
-                            </w:r>
-                            <w:r>
-                              <w:t>”&gt;</w:t>
+                              <w:t>Key=”var2”&gt;</w:t>
                             </w:r>
                           </w:p>
                           <w:p>
                             <w:r>
                               <w:tab/>
-                              <w:t>&lt;Operation&gt;</w:t>
-                            </w:r>
-                            <w:r>
-                              <w:t>Set</w:t>
-                            </w:r>
-                            <w:r>
-                              <w:t>&lt;/Operation&gt;</w:t>
+                              <w:t>&lt;Operation&gt;Set&lt;/Operation&gt;</w:t>
                             </w:r>
                           </w:p>
                           <w:p>
                             <w:r>
                               <w:tab/>
-                              <w:t>&lt;Operand Type=”</w:t>
-                            </w:r>
-                            <w:r>
-                              <w:t>Variable</w:t>
-                            </w:r>
-                            <w:r>
-                              <w:t>”&gt;</w:t>
-                            </w:r>
-                            <w:r>
-                              <w:t>var1</w:t>
-                            </w:r>
-                            <w:r>
-                              <w:t>&lt;/Operand&gt;</w:t>
+                              <w:t>&lt;Operand Type=”Variable”&gt;var1&lt;/Operand&gt;</w:t>
                             </w:r>
                           </w:p>
                           <w:p>
@@ -803,13 +746,7 @@
                         <w:t xml:space="preserve"> </w:t>
                       </w:r>
                       <w:r>
-                        <w:t>Key=”</w:t>
-                      </w:r>
-                      <w:r>
-                        <w:t>var1</w:t>
-                      </w:r>
-                      <w:r>
-                        <w:t>”&gt;</w:t>
+                        <w:t>Key=”var1”&gt;</w:t>
                       </w:r>
                     </w:p>
                     <w:p>
@@ -865,19 +802,7 @@
                     <w:p>
                       <w:r>
                         <w:tab/>
-                        <w:t>&lt;Operand Type=”</w:t>
-                      </w:r>
-                      <w:r>
-                        <w:t>Random</w:t>
-                      </w:r>
-                      <w:r>
-                        <w:t>”&gt;</w:t>
-                      </w:r>
-                      <w:r>
-                        <w:t>1,5</w:t>
-                      </w:r>
-                      <w:r>
-                        <w:t>&lt;/Operand&gt;</w:t>
+                        <w:t>&lt;Operand Type=”Random”&gt;1,5&lt;/Operand&gt;</w:t>
                       </w:r>
                     </w:p>
                     <w:p>
@@ -896,43 +821,19 @@
                         <w:t xml:space="preserve"> </w:t>
                       </w:r>
                       <w:r>
-                        <w:t>Key=”var</w:t>
-                      </w:r>
-                      <w:r>
-                        <w:t>2</w:t>
-                      </w:r>
-                      <w:r>
-                        <w:t>”&gt;</w:t>
+                        <w:t>Key=”var2”&gt;</w:t>
                       </w:r>
                     </w:p>
                     <w:p>
                       <w:r>
                         <w:tab/>
-                        <w:t>&lt;Operation&gt;</w:t>
-                      </w:r>
-                      <w:r>
-                        <w:t>Set</w:t>
-                      </w:r>
-                      <w:r>
-                        <w:t>&lt;/Operation&gt;</w:t>
+                        <w:t>&lt;Operation&gt;Set&lt;/Operation&gt;</w:t>
                       </w:r>
                     </w:p>
                     <w:p>
                       <w:r>
                         <w:tab/>
-                        <w:t>&lt;Operand Type=”</w:t>
-                      </w:r>
-                      <w:r>
-                        <w:t>Variable</w:t>
-                      </w:r>
-                      <w:r>
-                        <w:t>”&gt;</w:t>
-                      </w:r>
-                      <w:r>
-                        <w:t>var1</w:t>
-                      </w:r>
-                      <w:r>
-                        <w:t>&lt;/Operand&gt;</w:t>
+                        <w:t>&lt;Operand Type=”Variable”&gt;var1&lt;/Operand&gt;</w:t>
                       </w:r>
                     </w:p>
                     <w:p>
@@ -1154,6 +1055,9 @@
         <w:jc w:val="both"/>
       </w:pPr>
       <w:r>
+        <w:rPr>
+          <w:noProof/>
+        </w:rPr>
         <mc:AlternateContent>
           <mc:Choice Requires="wps">
             <w:drawing>
@@ -1203,13 +1107,15 @@
                               <w:t xml:space="preserve"> </w:t>
                             </w:r>
                             <w:r>
-                              <w:t>Key=”</w:t>
-                            </w:r>
-                            <w:r>
-                              <w:t>timer1</w:t>
-                            </w:r>
-                            <w:r>
-                              <w:t>”&gt;</w:t>
+                              <w:t>Key=”timer1”&gt;</w:t>
+                            </w:r>
+                          </w:p>
+                          <w:p>
+                            <w:r>
+                              <w:tab/>
+                            </w:r>
+                            <w:r>
+                              <w:t>&lt;Action&gt;Start&lt;/Action&gt;</w:t>
                             </w:r>
                           </w:p>
                           <w:p>
@@ -1225,86 +1131,12 @@
                               <w:rPr>
                                 <w:lang w:val="fr-BE"/>
                               </w:rPr>
-                              <w:t>&lt;</w:t>
-                            </w:r>
-                            <w:r>
-                              <w:rPr>
-                                <w:lang w:val="fr-BE"/>
-                              </w:rPr>
-                              <w:t>Action</w:t>
-                            </w:r>
-                            <w:r>
-                              <w:rPr>
-                                <w:lang w:val="fr-BE"/>
-                              </w:rPr>
-                              <w:t>&gt;S</w:t>
-                            </w:r>
-                            <w:r>
-                              <w:rPr>
-                                <w:lang w:val="fr-BE"/>
-                              </w:rPr>
-                              <w:t>tart</w:t>
-                            </w:r>
-                            <w:r>
-                              <w:rPr>
-                                <w:lang w:val="fr-BE"/>
-                              </w:rPr>
-                              <w:t>&lt;/</w:t>
-                            </w:r>
-                            <w:r>
-                              <w:rPr>
-                                <w:lang w:val="fr-BE"/>
-                              </w:rPr>
-                              <w:t>Action</w:t>
-                            </w:r>
-                            <w:r>
-                              <w:rPr>
-                                <w:lang w:val="fr-BE"/>
-                              </w:rPr>
-                              <w:t>&gt;</w:t>
+                              <w:t>&lt;Duration&gt;10&lt;/Duration&gt;</w:t>
                             </w:r>
                           </w:p>
                           <w:p>
-                            <w:pPr>
-                              <w:rPr>
-                                <w:lang w:val="fr-BE"/>
-                              </w:rPr>
-                            </w:pPr>
-                            <w:r>
-                              <w:rPr>
-                                <w:lang w:val="fr-BE"/>
-                              </w:rPr>
-                              <w:tab/>
-                              <w:t>&lt;</w:t>
-                            </w:r>
-                            <w:r>
-                              <w:rPr>
-                                <w:lang w:val="fr-BE"/>
-                              </w:rPr>
-                              <w:t>Duration</w:t>
-                            </w:r>
-                            <w:r>
-                              <w:rPr>
-                                <w:lang w:val="fr-BE"/>
-                              </w:rPr>
-                              <w:t>&gt;</w:t>
-                            </w:r>
-                            <w:r>
-                              <w:rPr>
-                                <w:lang w:val="fr-BE"/>
-                              </w:rPr>
-                              <w:t>10&lt;/Duration&gt;</w:t>
-                            </w:r>
-                          </w:p>
-                          <w:p>
-                            <w:r>
-                              <w:t>&lt;/</w:t>
-                            </w:r>
-                            <w:r>
-                              <w:t>ControlTimer</w:t>
-                            </w:r>
-                            <w:r>
-                              <w:t>&gt;</w:t>
+                            <w:r>
+                              <w:t>&lt;/ControlTimer&gt;</w:t>
                             </w:r>
                           </w:p>
                           <w:p>
@@ -1389,13 +1221,15 @@
                         <w:t xml:space="preserve"> </w:t>
                       </w:r>
                       <w:r>
-                        <w:t>Key=”</w:t>
-                      </w:r>
-                      <w:r>
-                        <w:t>timer1</w:t>
-                      </w:r>
-                      <w:r>
-                        <w:t>”&gt;</w:t>
+                        <w:t>Key=”timer1”&gt;</w:t>
+                      </w:r>
+                    </w:p>
+                    <w:p>
+                      <w:r>
+                        <w:tab/>
+                      </w:r>
+                      <w:r>
+                        <w:t>&lt;Action&gt;Start&lt;/Action&gt;</w:t>
                       </w:r>
                     </w:p>
                     <w:p>
@@ -1411,86 +1245,12 @@
                         <w:rPr>
                           <w:lang w:val="fr-BE"/>
                         </w:rPr>
-                        <w:t>&lt;</w:t>
-                      </w:r>
-                      <w:r>
-                        <w:rPr>
-                          <w:lang w:val="fr-BE"/>
-                        </w:rPr>
-                        <w:t>Action</w:t>
-                      </w:r>
-                      <w:r>
-                        <w:rPr>
-                          <w:lang w:val="fr-BE"/>
-                        </w:rPr>
-                        <w:t>&gt;S</w:t>
-                      </w:r>
-                      <w:r>
-                        <w:rPr>
-                          <w:lang w:val="fr-BE"/>
-                        </w:rPr>
-                        <w:t>tart</w:t>
-                      </w:r>
-                      <w:r>
-                        <w:rPr>
-                          <w:lang w:val="fr-BE"/>
-                        </w:rPr>
-                        <w:t>&lt;/</w:t>
-                      </w:r>
-                      <w:r>
-                        <w:rPr>
-                          <w:lang w:val="fr-BE"/>
-                        </w:rPr>
-                        <w:t>Action</w:t>
-                      </w:r>
-                      <w:r>
-                        <w:rPr>
-                          <w:lang w:val="fr-BE"/>
-                        </w:rPr>
-                        <w:t>&gt;</w:t>
+                        <w:t>&lt;Duration&gt;10&lt;/Duration&gt;</w:t>
                       </w:r>
                     </w:p>
                     <w:p>
-                      <w:pPr>
-                        <w:rPr>
-                          <w:lang w:val="fr-BE"/>
-                        </w:rPr>
-                      </w:pPr>
-                      <w:r>
-                        <w:rPr>
-                          <w:lang w:val="fr-BE"/>
-                        </w:rPr>
-                        <w:tab/>
-                        <w:t>&lt;</w:t>
-                      </w:r>
-                      <w:r>
-                        <w:rPr>
-                          <w:lang w:val="fr-BE"/>
-                        </w:rPr>
-                        <w:t>Duration</w:t>
-                      </w:r>
-                      <w:r>
-                        <w:rPr>
-                          <w:lang w:val="fr-BE"/>
-                        </w:rPr>
-                        <w:t>&gt;</w:t>
-                      </w:r>
-                      <w:r>
-                        <w:rPr>
-                          <w:lang w:val="fr-BE"/>
-                        </w:rPr>
-                        <w:t>10&lt;/Duration&gt;</w:t>
-                      </w:r>
-                    </w:p>
-                    <w:p>
-                      <w:r>
-                        <w:t>&lt;/</w:t>
-                      </w:r>
-                      <w:r>
-                        <w:t>ControlTimer</w:t>
-                      </w:r>
-                      <w:r>
-                        <w:t>&gt;</w:t>
+                      <w:r>
+                        <w:t>&lt;/ControlTimer&gt;</w:t>
                       </w:r>
                     </w:p>
                     <w:p>
@@ -1961,6 +1721,9 @@
     </w:p>
     <w:p>
       <w:r>
+        <w:rPr>
+          <w:noProof/>
+        </w:rPr>
         <mc:AlternateContent>
           <mc:Choice Requires="wps">
             <w:drawing>
@@ -2001,10 +1764,7 @@
                         <w:txbxContent>
                           <w:p>
                             <w:r>
-                              <w:t>&lt;</w:t>
-                            </w:r>
-                            <w:r>
-                              <w:t>ConditionalBranch Type=</w:t>
+                              <w:t>&lt;ConditionalBranch Type=</w:t>
                             </w:r>
                             <w:r>
                               <w:t>”SwitchCondition” FirstMember=”switch1” SecondMember=”false” Condition=”Equal”</w:t>
@@ -2051,10 +1811,7 @@
                   <w:txbxContent>
                     <w:p>
                       <w:r>
-                        <w:t>&lt;</w:t>
-                      </w:r>
-                      <w:r>
-                        <w:t>ConditionalBranch Type=</w:t>
+                        <w:t>&lt;ConditionalBranch Type=</w:t>
                       </w:r>
                       <w:r>
                         <w:t>”SwitchCondition” FirstMember=”switch1” SecondMember=”false” Condition=”Equal”</w:t>
@@ -2268,6 +2025,9 @@
     </w:p>
     <w:p>
       <w:r>
+        <w:rPr>
+          <w:noProof/>
+        </w:rPr>
         <mc:AlternateContent>
           <mc:Choice Requires="wps">
             <w:drawing>
@@ -2311,25 +2071,7 @@
                               <w:t>&lt;ConditionalBranch Type=</w:t>
                             </w:r>
                             <w:r>
-                              <w:t>”</w:t>
-                            </w:r>
-                            <w:r>
-                              <w:t>VariableCondition</w:t>
-                            </w:r>
-                            <w:r>
-                              <w:t>” FirstMember=”</w:t>
-                            </w:r>
-                            <w:r>
-                              <w:t>var1</w:t>
-                            </w:r>
-                            <w:r>
-                              <w:t>” SecondMember=”</w:t>
-                            </w:r>
-                            <w:r>
-                              <w:t>var2</w:t>
-                            </w:r>
-                            <w:r>
-                              <w:t>” Condition=”Equal”</w:t>
+                              <w:t>”VariableCondition” FirstMember=”var1” SecondMember=”var2” Condition=”Equal”</w:t>
                             </w:r>
                             <w:r>
                               <w:t>&gt;</w:t>
@@ -2376,25 +2118,7 @@
                         <w:t>&lt;ConditionalBranch Type=</w:t>
                       </w:r>
                       <w:r>
-                        <w:t>”</w:t>
-                      </w:r>
-                      <w:r>
-                        <w:t>VariableCondition</w:t>
-                      </w:r>
-                      <w:r>
-                        <w:t>” FirstMember=”</w:t>
-                      </w:r>
-                      <w:r>
-                        <w:t>var1</w:t>
-                      </w:r>
-                      <w:r>
-                        <w:t>” SecondMember=”</w:t>
-                      </w:r>
-                      <w:r>
-                        <w:t>var2</w:t>
-                      </w:r>
-                      <w:r>
-                        <w:t>” Condition=”Equal”</w:t>
+                        <w:t>”VariableCondition” FirstMember=”var1” SecondMember=”var2” Condition=”Equal”</w:t>
                       </w:r>
                       <w:r>
                         <w:t>&gt;</w:t>
@@ -2561,25 +2285,13 @@
         <w:t xml:space="preserve">be </w:t>
       </w:r>
       <w:r>
-        <w:t xml:space="preserve">variables or </w:t>
-      </w:r>
-      <w:r>
-        <w:t>Int32</w:t>
-      </w:r>
-      <w:r>
-        <w:t xml:space="preserve"> </w:t>
+        <w:t xml:space="preserve">variables or Int32 </w:t>
       </w:r>
       <w:r>
         <w:t>constants</w:t>
       </w:r>
       <w:r>
-        <w:t xml:space="preserve">. Please note that an error will be raised in case you define a </w:t>
-      </w:r>
-      <w:r>
-        <w:t>Int32</w:t>
-      </w:r>
-      <w:r>
-        <w:t xml:space="preserve"> </w:t>
+        <w:t xml:space="preserve">. Please note that an error will be raised in case you define a Int32 </w:t>
       </w:r>
       <w:r>
         <w:t>constant</w:t>
@@ -2607,14 +2319,7 @@
           <w:b/>
           <w:bCs/>
         </w:rPr>
-        <w:t>Int32</w:t>
-      </w:r>
-      <w:r>
-        <w:rPr>
-          <w:b/>
-          <w:bCs/>
-        </w:rPr>
-        <w:t xml:space="preserve"> </w:t>
+        <w:t xml:space="preserve">Int32 </w:t>
       </w:r>
       <w:r>
         <w:rPr>
@@ -2663,6 +2368,9 @@
     </w:p>
     <w:p>
       <w:r>
+        <w:rPr>
+          <w:noProof/>
+        </w:rPr>
         <mc:AlternateContent>
           <mc:Choice Requires="wps">
             <w:drawing>
@@ -2706,31 +2414,7 @@
                               <w:t>&lt;ConditionalBranch Type=</w:t>
                             </w:r>
                             <w:r>
-                              <w:t>”</w:t>
-                            </w:r>
-                            <w:r>
-                              <w:t>TimerCondition</w:t>
-                            </w:r>
-                            <w:r>
-                              <w:t>” FirstMember=”</w:t>
-                            </w:r>
-                            <w:r>
-                              <w:t>timer</w:t>
-                            </w:r>
-                            <w:r>
-                              <w:t>1” SecondMember=”</w:t>
-                            </w:r>
-                            <w:r>
-                              <w:t>20</w:t>
-                            </w:r>
-                            <w:r>
-                              <w:t>” Condition=”</w:t>
-                            </w:r>
-                            <w:r>
-                              <w:t>Before</w:t>
-                            </w:r>
-                            <w:r>
-                              <w:t>”</w:t>
+                              <w:t>”TimerCondition” FirstMember=”timer1” SecondMember=”20” Condition=”Before”</w:t>
                             </w:r>
                             <w:r>
                               <w:t>&gt;</w:t>
@@ -2777,31 +2461,7 @@
                         <w:t>&lt;ConditionalBranch Type=</w:t>
                       </w:r>
                       <w:r>
-                        <w:t>”</w:t>
-                      </w:r>
-                      <w:r>
-                        <w:t>TimerCondition</w:t>
-                      </w:r>
-                      <w:r>
-                        <w:t>” FirstMember=”</w:t>
-                      </w:r>
-                      <w:r>
-                        <w:t>timer</w:t>
-                      </w:r>
-                      <w:r>
-                        <w:t>1” SecondMember=”</w:t>
-                      </w:r>
-                      <w:r>
-                        <w:t>20</w:t>
-                      </w:r>
-                      <w:r>
-                        <w:t>” Condition=”</w:t>
-                      </w:r>
-                      <w:r>
-                        <w:t>Before</w:t>
-                      </w:r>
-                      <w:r>
-                        <w:t>”</w:t>
+                        <w:t>”TimerCondition” FirstMember=”timer1” SecondMember=”20” Condition=”Before”</w:t>
                       </w:r>
                       <w:r>
                         <w:t>&gt;</w:t>
@@ -2953,19 +2613,7 @@
         <w:t>SecondMember</w:t>
       </w:r>
       <w:r>
-        <w:t xml:space="preserve"> can be either</w:t>
-      </w:r>
-      <w:r>
-        <w:t xml:space="preserve"> be</w:t>
-      </w:r>
-      <w:r>
-        <w:t xml:space="preserve"> variables or Int32 </w:t>
-      </w:r>
-      <w:r>
-        <w:t>constants</w:t>
-      </w:r>
-      <w:r>
-        <w:t>. Please note that an error will be raised in case you define a Int32 variable for both members.</w:t>
+        <w:t xml:space="preserve"> can be either be variables or Int32 constants. Please note that an error will be raised in case you define a Int32 variable for both members.</w:t>
       </w:r>
     </w:p>
     <w:p>
@@ -3084,6 +2732,9 @@
     </w:p>
     <w:p>
       <w:r>
+        <w:rPr>
+          <w:noProof/>
+        </w:rPr>
         <mc:AlternateContent>
           <mc:Choice Requires="wps">
             <w:drawing>
@@ -3132,19 +2783,7 @@
                               <w:rPr>
                                 <w:lang w:val="fr-BE"/>
                               </w:rPr>
-                              <w:t>&lt;</w:t>
-                            </w:r>
-                            <w:r>
-                              <w:rPr>
-                                <w:lang w:val="fr-BE"/>
-                              </w:rPr>
-                              <w:t>DisplayDialog</w:t>
-                            </w:r>
-                            <w:r>
-                              <w:rPr>
-                                <w:lang w:val="fr-BE"/>
-                              </w:rPr>
-                              <w:t>&gt;</w:t>
+                              <w:t>&lt;DisplayDialog&gt;</w:t>
                             </w:r>
                           </w:p>
                           <w:p>
@@ -3184,14 +2823,8 @@
                           <w:p>
                             <w:pPr>
                               <w:ind w:firstLine="708"/>
-                              <w:rPr>
-                                <w:lang w:val="fr-BE"/>
-                              </w:rPr>
                             </w:pPr>
                             <w:r>
-                              <w:rPr>
-                                <w:lang w:val="fr-BE"/>
-                              </w:rPr>
                               <w:t>&lt;Locutor&gt;Hero&lt;/Locutor&gt;</w:t>
                             </w:r>
                           </w:p>
@@ -3215,13 +2848,7 @@
                             </w:r>
                             <w:r>
                               <w:br/>
-                              <w:t>&lt;/</w:t>
-                            </w:r>
-                            <w:r>
-                              <w:t>DisplayDialog</w:t>
-                            </w:r>
-                            <w:r>
-                              <w:t xml:space="preserve"> &gt;</w:t>
+                              <w:t>&lt;/DisplayDialog &gt;</w:t>
                             </w:r>
                           </w:p>
                         </w:txbxContent>
@@ -3250,19 +2877,7 @@
                         <w:rPr>
                           <w:lang w:val="fr-BE"/>
                         </w:rPr>
-                        <w:t>&lt;</w:t>
-                      </w:r>
-                      <w:r>
-                        <w:rPr>
-                          <w:lang w:val="fr-BE"/>
-                        </w:rPr>
-                        <w:t>DisplayDialog</w:t>
-                      </w:r>
-                      <w:r>
-                        <w:rPr>
-                          <w:lang w:val="fr-BE"/>
-                        </w:rPr>
-                        <w:t>&gt;</w:t>
+                        <w:t>&lt;DisplayDialog&gt;</w:t>
                       </w:r>
                     </w:p>
                     <w:p>
@@ -3302,14 +2917,8 @@
                     <w:p>
                       <w:pPr>
                         <w:ind w:firstLine="708"/>
-                        <w:rPr>
-                          <w:lang w:val="fr-BE"/>
-                        </w:rPr>
                       </w:pPr>
                       <w:r>
-                        <w:rPr>
-                          <w:lang w:val="fr-BE"/>
-                        </w:rPr>
                         <w:t>&lt;Locutor&gt;Hero&lt;/Locutor&gt;</w:t>
                       </w:r>
                     </w:p>
@@ -3333,13 +2942,7 @@
                       </w:r>
                       <w:r>
                         <w:br/>
-                        <w:t>&lt;/</w:t>
-                      </w:r>
-                      <w:r>
-                        <w:t>DisplayDialog</w:t>
-                      </w:r>
-                      <w:r>
-                        <w:t xml:space="preserve"> &gt;</w:t>
+                        <w:t>&lt;/DisplayDialog &gt;</w:t>
                       </w:r>
                     </w:p>
                   </w:txbxContent>
@@ -3449,6 +3052,9 @@
     </w:p>
     <w:p>
       <w:r>
+        <w:rPr>
+          <w:noProof/>
+        </w:rPr>
         <mc:AlternateContent>
           <mc:Choice Requires="wps">
             <w:drawing>
@@ -3489,13 +3095,7 @@
                         <w:txbxContent>
                           <w:p>
                             <w:r>
-                              <w:t>&lt;</w:t>
-                            </w:r>
-                            <w:r>
-                              <w:t>DisplayChoiceList</w:t>
-                            </w:r>
-                            <w:r>
-                              <w:t>&gt;</w:t>
+                              <w:t>&lt;DisplayChoice&gt;</w:t>
                             </w:r>
                           </w:p>
                           <w:p>
@@ -3550,10 +3150,7 @@
                               <w:t>&lt;/</w:t>
                             </w:r>
                             <w:r>
-                              <w:t>DisplayChoiceList</w:t>
-                            </w:r>
-                            <w:r>
-                              <w:t xml:space="preserve"> </w:t>
+                              <w:t>DisplayChoice</w:t>
                             </w:r>
                             <w:r>
                               <w:t>&gt;</w:t>
@@ -3577,13 +3174,7 @@
                   <w:txbxContent>
                     <w:p>
                       <w:r>
-                        <w:t>&lt;</w:t>
-                      </w:r>
-                      <w:r>
-                        <w:t>DisplayChoiceList</w:t>
-                      </w:r>
-                      <w:r>
-                        <w:t>&gt;</w:t>
+                        <w:t>&lt;DisplayChoice&gt;</w:t>
                       </w:r>
                     </w:p>
                     <w:p>
@@ -3638,10 +3229,7 @@
                         <w:t>&lt;/</w:t>
                       </w:r>
                       <w:r>
-                        <w:t>DisplayChoiceList</w:t>
-                      </w:r>
-                      <w:r>
-                        <w:t xml:space="preserve"> </w:t>
+                        <w:t>DisplayChoice</w:t>
                       </w:r>
                       <w:r>
                         <w:t>&gt;</w:t>
@@ -3697,6 +3285,9 @@
     </w:p>
     <w:p>
       <w:r>
+        <w:rPr>
+          <w:noProof/>
+        </w:rPr>
         <mc:AlternateContent>
           <mc:Choice Requires="wps">
             <w:drawing>
@@ -3740,7 +3331,7 @@
                               <w:t>&lt;</w:t>
                             </w:r>
                             <w:r>
-                              <w:t>DisplayInputNumber DigitsCount=”3” /</w:t>
+                              <w:t>InputNumber DigitsCount=”3” /</w:t>
                             </w:r>
                             <w:r>
                               <w:t>&gt;</w:t>
@@ -3767,7 +3358,7 @@
                         <w:t>&lt;</w:t>
                       </w:r>
                       <w:r>
-                        <w:t>DisplayInputNumber DigitsCount=”3” /</w:t>
+                        <w:t>InputNumber DigitsCount=”3” /</w:t>
                       </w:r>
                       <w:r>
                         <w:t>&gt;</w:t>
@@ -3860,6 +3451,9 @@
     </w:p>
     <w:p>
       <w:r>
+        <w:rPr>
+          <w:noProof/>
+        </w:rPr>
         <mc:AlternateContent>
           <mc:Choice Requires="wps">
             <w:drawing>
@@ -3903,22 +3497,7 @@
                               <w:t>&lt;</w:t>
                             </w:r>
                             <w:r>
-                              <w:t>Wait</w:t>
-                            </w:r>
-                            <w:r>
-                              <w:t xml:space="preserve"> </w:t>
-                            </w:r>
-                            <w:r>
-                              <w:t>Duration</w:t>
-                            </w:r>
-                            <w:r>
-                              <w:t>=”3</w:t>
-                            </w:r>
-                            <w:r>
-                              <w:t>.4</w:t>
-                            </w:r>
-                            <w:r>
-                              <w:t>” /</w:t>
+                              <w:t>Wait Duration=”3.4” /</w:t>
                             </w:r>
                             <w:r>
                               <w:t>&gt;</w:t>
@@ -3945,22 +3524,7 @@
                         <w:t>&lt;</w:t>
                       </w:r>
                       <w:r>
-                        <w:t>Wait</w:t>
-                      </w:r>
-                      <w:r>
-                        <w:t xml:space="preserve"> </w:t>
-                      </w:r>
-                      <w:r>
-                        <w:t>Duration</w:t>
-                      </w:r>
-                      <w:r>
-                        <w:t>=”3</w:t>
-                      </w:r>
-                      <w:r>
-                        <w:t>.4</w:t>
-                      </w:r>
-                      <w:r>
-                        <w:t>” /</w:t>
+                        <w:t>Wait Duration=”3.4” /</w:t>
                       </w:r>
                       <w:r>
                         <w:t>&gt;</w:t>

</xml_diff>